<commit_message>
Update documents to latest versions
</commit_message>
<xml_diff>
--- a/Dashboard/QS - Brand book.docx
+++ b/Dashboard/QS - Brand book.docx
@@ -89,12 +89,12 @@
           <wp:inline distB="114300" distT="114300" distL="114300" distR="114300">
             <wp:extent cx="419100" cy="28575"/>
             <wp:effectExtent b="0" l="0" r="0" t="0"/>
-            <wp:docPr descr="Een klein groen rechthoek om secties van het document op te splitsen" id="11" name="image6.png"/>
+            <wp:docPr descr="Een klein groen rechthoek om secties van het document op te splitsen" id="11" name="image4.png"/>
             <a:graphic>
               <a:graphicData uri="http://schemas.openxmlformats.org/drawingml/2006/picture">
                 <pic:pic>
                   <pic:nvPicPr>
-                    <pic:cNvPr descr="Een klein groen rechthoek om secties van het document op te splitsen" id="0" name="image6.png"/>
+                    <pic:cNvPr descr="Een klein groen rechthoek om secties van het document op te splitsen" id="0" name="image4.png"/>
                     <pic:cNvPicPr preferRelativeResize="0"/>
                   </pic:nvPicPr>
                   <pic:blipFill>
@@ -176,12 +176,12 @@
           <wp:inline distB="114300" distT="114300" distL="114300" distR="114300">
             <wp:extent cx="419100" cy="28575"/>
             <wp:effectExtent b="0" l="0" r="0" t="0"/>
-            <wp:docPr descr="Een klein groen rechthoek om secties van het document op te splitsen" id="7" name="image6.png"/>
+            <wp:docPr descr="Een klein groen rechthoek om secties van het document op te splitsen" id="7" name="image4.png"/>
             <a:graphic>
               <a:graphicData uri="http://schemas.openxmlformats.org/drawingml/2006/picture">
                 <pic:pic>
                   <pic:nvPicPr>
-                    <pic:cNvPr descr="Een klein groen rechthoek om secties van het document op te splitsen" id="0" name="image6.png"/>
+                    <pic:cNvPr descr="Een klein groen rechthoek om secties van het document op te splitsen" id="0" name="image4.png"/>
                     <pic:cNvPicPr preferRelativeResize="0"/>
                   </pic:nvPicPr>
                   <pic:blipFill>
@@ -251,12 +251,12 @@
           <wp:inline distB="114300" distT="114300" distL="114300" distR="114300">
             <wp:extent cx="2743200" cy="1435100"/>
             <wp:effectExtent b="0" l="0" r="0" t="0"/>
-            <wp:docPr id="8" name="image8.png"/>
+            <wp:docPr id="8" name="image1.png"/>
             <a:graphic>
               <a:graphicData uri="http://schemas.openxmlformats.org/drawingml/2006/picture">
                 <pic:pic>
                   <pic:nvPicPr>
-                    <pic:cNvPr id="0" name="image8.png"/>
+                    <pic:cNvPr id="0" name="image1.png"/>
                     <pic:cNvPicPr preferRelativeResize="0"/>
                   </pic:nvPicPr>
                   <pic:blipFill>
@@ -315,12 +315,12 @@
           <wp:inline distB="114300" distT="114300" distL="114300" distR="114300">
             <wp:extent cx="419100" cy="28575"/>
             <wp:effectExtent b="0" l="0" r="0" t="0"/>
-            <wp:docPr descr="Een klein groen rechthoek om secties van het document op te splitsen" id="2" name="image6.png"/>
+            <wp:docPr descr="Een klein groen rechthoek om secties van het document op te splitsen" id="2" name="image4.png"/>
             <a:graphic>
               <a:graphicData uri="http://schemas.openxmlformats.org/drawingml/2006/picture">
                 <pic:pic>
                   <pic:nvPicPr>
-                    <pic:cNvPr descr="Een klein groen rechthoek om secties van het document op te splitsen" id="0" name="image6.png"/>
+                    <pic:cNvPr descr="Een klein groen rechthoek om secties van het document op te splitsen" id="0" name="image4.png"/>
                     <pic:cNvPicPr preferRelativeResize="0"/>
                   </pic:nvPicPr>
                   <pic:blipFill>
@@ -429,12 +429,12 @@
             <wp:extent cx="2305050" cy="257175"/>
             <wp:effectExtent b="25400" l="25400" r="25400" t="25400"/>
             <wp:wrapNone/>
-            <wp:docPr id="10" name="image5.png"/>
+            <wp:docPr id="10" name="image8.png"/>
             <a:graphic>
               <a:graphicData uri="http://schemas.openxmlformats.org/drawingml/2006/picture">
                 <pic:pic>
                   <pic:nvPicPr>
-                    <pic:cNvPr id="0" name="image5.png"/>
+                    <pic:cNvPr id="0" name="image8.png"/>
                     <pic:cNvPicPr preferRelativeResize="0"/>
                   </pic:nvPicPr>
                   <pic:blipFill>
@@ -476,12 +476,12 @@
             <wp:extent cx="1719263" cy="219075"/>
             <wp:effectExtent b="0" l="0" r="0" t="0"/>
             <wp:wrapNone/>
-            <wp:docPr id="5" name="image9.png"/>
+            <wp:docPr id="5" name="image5.png"/>
             <a:graphic>
               <a:graphicData uri="http://schemas.openxmlformats.org/drawingml/2006/picture">
                 <pic:pic>
                   <pic:nvPicPr>
-                    <pic:cNvPr id="0" name="image9.png"/>
+                    <pic:cNvPr id="0" name="image5.png"/>
                     <pic:cNvPicPr preferRelativeResize="0"/>
                   </pic:nvPicPr>
                   <pic:blipFill>
@@ -545,12 +545,12 @@
             <wp:extent cx="2305050" cy="238125"/>
             <wp:effectExtent b="0" l="0" r="0" t="0"/>
             <wp:wrapNone/>
-            <wp:docPr id="4" name="image1.png"/>
+            <wp:docPr id="4" name="image6.png"/>
             <a:graphic>
               <a:graphicData uri="http://schemas.openxmlformats.org/drawingml/2006/picture">
                 <pic:pic>
                   <pic:nvPicPr>
-                    <pic:cNvPr id="0" name="image1.png"/>
+                    <pic:cNvPr id="0" name="image6.png"/>
                     <pic:cNvPicPr preferRelativeResize="0"/>
                   </pic:nvPicPr>
                   <pic:blipFill>
@@ -614,12 +614,12 @@
             <wp:extent cx="1724025" cy="219075"/>
             <wp:effectExtent b="0" l="0" r="0" t="0"/>
             <wp:wrapNone/>
-            <wp:docPr id="6" name="image7.png"/>
+            <wp:docPr id="6" name="image2.png"/>
             <a:graphic>
               <a:graphicData uri="http://schemas.openxmlformats.org/drawingml/2006/picture">
                 <pic:pic>
                   <pic:nvPicPr>
-                    <pic:cNvPr id="0" name="image7.png"/>
+                    <pic:cNvPr id="0" name="image2.png"/>
                     <pic:cNvPicPr preferRelativeResize="0"/>
                   </pic:nvPicPr>
                   <pic:blipFill>
@@ -656,12 +656,12 @@
             <wp:extent cx="2305050" cy="238125"/>
             <wp:effectExtent b="0" l="0" r="0" t="0"/>
             <wp:wrapNone/>
-            <wp:docPr id="3" name="image3.png"/>
+            <wp:docPr id="3" name="image7.png"/>
             <a:graphic>
               <a:graphicData uri="http://schemas.openxmlformats.org/drawingml/2006/picture">
                 <pic:pic>
                   <pic:nvPicPr>
-                    <pic:cNvPr id="0" name="image3.png"/>
+                    <pic:cNvPr id="0" name="image7.png"/>
                     <pic:cNvPicPr preferRelativeResize="0"/>
                   </pic:nvPicPr>
                   <pic:blipFill>
@@ -725,12 +725,12 @@
             <wp:extent cx="2305050" cy="219075"/>
             <wp:effectExtent b="0" l="0" r="0" t="0"/>
             <wp:wrapNone/>
-            <wp:docPr id="12" name="image4.png"/>
+            <wp:docPr id="12" name="image10.png"/>
             <a:graphic>
               <a:graphicData uri="http://schemas.openxmlformats.org/drawingml/2006/picture">
                 <pic:pic>
                   <pic:nvPicPr>
-                    <pic:cNvPr id="0" name="image4.png"/>
+                    <pic:cNvPr id="0" name="image10.png"/>
                     <pic:cNvPicPr preferRelativeResize="0"/>
                   </pic:nvPicPr>
                   <pic:blipFill>
@@ -787,12 +787,12 @@
             <wp:extent cx="2305050" cy="238125"/>
             <wp:effectExtent b="0" l="0" r="0" t="0"/>
             <wp:wrapNone/>
-            <wp:docPr id="9" name="image10.png"/>
+            <wp:docPr id="9" name="image9.png"/>
             <a:graphic>
               <a:graphicData uri="http://schemas.openxmlformats.org/drawingml/2006/picture">
                 <pic:pic>
                   <pic:nvPicPr>
-                    <pic:cNvPr id="0" name="image10.png"/>
+                    <pic:cNvPr id="0" name="image9.png"/>
                     <pic:cNvPicPr preferRelativeResize="0"/>
                   </pic:nvPicPr>
                   <pic:blipFill>
@@ -833,12 +833,12 @@
           <wp:inline distB="114300" distT="114300" distL="114300" distR="114300">
             <wp:extent cx="419100" cy="28575"/>
             <wp:effectExtent b="0" l="0" r="0" t="0"/>
-            <wp:docPr descr="Een klein groen rechthoek om secties van het document op te splitsen" id="1" name="image6.png"/>
+            <wp:docPr descr="Een klein groen rechthoek om secties van het document op te splitsen" id="1" name="image4.png"/>
             <a:graphic>
               <a:graphicData uri="http://schemas.openxmlformats.org/drawingml/2006/picture">
                 <pic:pic>
                   <pic:nvPicPr>
-                    <pic:cNvPr descr="Een klein groen rechthoek om secties van het document op te splitsen" id="0" name="image6.png"/>
+                    <pic:cNvPr descr="Een klein groen rechthoek om secties van het document op te splitsen" id="0" name="image4.png"/>
                     <pic:cNvPicPr preferRelativeResize="0"/>
                   </pic:nvPicPr>
                   <pic:blipFill>

</xml_diff>